<commit_message>
Updated Week 5 minutes
</commit_message>
<xml_diff>
--- a/Communications & Meeting Minutes/Meeting Minutes/Week 5.docx
+++ b/Communications & Meeting Minutes/Meeting Minutes/Week 5.docx
@@ -23,15 +23,7 @@
     </w:p>
     <w:p>
       <w:r>
-        <w:t xml:space="preserve">Date of </w:t>
-      </w:r>
-      <w:proofErr w:type="gramStart"/>
-      <w:r>
-        <w:t>Meeting :</w:t>
-      </w:r>
-      <w:proofErr w:type="gramEnd"/>
-      <w:r>
-        <w:t xml:space="preserve"> </w:t>
+        <w:t xml:space="preserve">Date of Meeting : </w:t>
       </w:r>
       <w:r>
         <w:t>27/02/19</w:t>
@@ -39,49 +31,20 @@
     </w:p>
     <w:p>
       <w:r>
-        <w:t xml:space="preserve">Time of </w:t>
-      </w:r>
-      <w:proofErr w:type="gramStart"/>
-      <w:r>
-        <w:t>Meeting :</w:t>
-      </w:r>
-      <w:proofErr w:type="gramEnd"/>
-      <w:r>
-        <w:t xml:space="preserve"> 12:30</w:t>
-      </w:r>
-    </w:p>
-    <w:p>
-      <w:proofErr w:type="gramStart"/>
+        <w:t>Time of Meeting : 12:30</w:t>
+      </w:r>
+    </w:p>
+    <w:p>
       <w:r>
         <w:t>Attend</w:t>
       </w:r>
       <w:r>
-        <w:t>ees:-</w:t>
-      </w:r>
-      <w:proofErr w:type="gramEnd"/>
-      <w:r>
-        <w:t xml:space="preserve"> Joe, </w:t>
-      </w:r>
-      <w:proofErr w:type="spellStart"/>
-      <w:r>
-        <w:t>Andreea</w:t>
-      </w:r>
-      <w:proofErr w:type="spellEnd"/>
-      <w:r>
-        <w:t>, Kacey</w:t>
-      </w:r>
-    </w:p>
-    <w:p>
-      <w:r>
-        <w:t xml:space="preserve">Apologies </w:t>
-      </w:r>
-      <w:proofErr w:type="gramStart"/>
-      <w:r>
-        <w:t>from:-</w:t>
-      </w:r>
-      <w:proofErr w:type="gramEnd"/>
-      <w:r>
-        <w:t xml:space="preserve"> </w:t>
+        <w:t>ees:- Joe, Andreea, Kacey</w:t>
+      </w:r>
+    </w:p>
+    <w:p>
+      <w:r>
+        <w:t xml:space="preserve">Apologies from:- </w:t>
       </w:r>
       <w:r>
         <w:t>Tomas</w:t>
@@ -97,48 +60,12 @@
         <w:rPr>
           <w:b/>
         </w:rPr>
-        <w:t xml:space="preserve">Item </w:t>
-      </w:r>
-      <w:proofErr w:type="gramStart"/>
-      <w:r>
-        <w:rPr>
-          <w:b/>
-        </w:rPr>
-        <w:t>One:-</w:t>
-      </w:r>
-      <w:proofErr w:type="gramEnd"/>
-      <w:r>
-        <w:rPr>
-          <w:b/>
-        </w:rPr>
-        <w:t xml:space="preserve">  </w:t>
-      </w:r>
-      <w:proofErr w:type="spellStart"/>
-      <w:r>
-        <w:rPr>
-          <w:b/>
-        </w:rPr>
-        <w:t>Postmortem</w:t>
-      </w:r>
-      <w:proofErr w:type="spellEnd"/>
-      <w:r>
-        <w:rPr>
-          <w:b/>
-        </w:rPr>
-        <w:t xml:space="preserve"> of previous week</w:t>
-      </w:r>
-    </w:p>
-    <w:p>
-      <w:r>
-        <w:t xml:space="preserve">What went </w:t>
-      </w:r>
-      <w:proofErr w:type="gramStart"/>
-      <w:r>
-        <w:t>well :</w:t>
-      </w:r>
-      <w:proofErr w:type="gramEnd"/>
-      <w:r>
-        <w:t xml:space="preserve">  </w:t>
+        <w:t>Item One:-  Postmortem of previous week</w:t>
+      </w:r>
+    </w:p>
+    <w:p>
+      <w:r>
+        <w:t xml:space="preserve">What went well :  </w:t>
       </w:r>
       <w:r>
         <w:t>Most tasks completed before today, one exception due to change of project direction. Quality of work was very high.</w:t>
@@ -146,47 +73,24 @@
     </w:p>
     <w:p>
       <w:r>
-        <w:t xml:space="preserve">What went </w:t>
-      </w:r>
-      <w:proofErr w:type="gramStart"/>
-      <w:r>
-        <w:t>badly :</w:t>
-      </w:r>
-      <w:proofErr w:type="gramEnd"/>
-      <w:r>
-        <w:t xml:space="preserve"> </w:t>
+        <w:t xml:space="preserve">What went badly : </w:t>
       </w:r>
       <w:r>
         <w:t>Change of project scope leading to one redundant task. Some tasks were set after the start of the sprint.</w:t>
       </w:r>
-    </w:p>
-    <w:p>
-      <w:r>
-        <w:t xml:space="preserve">Feedback </w:t>
-      </w:r>
-      <w:proofErr w:type="spellStart"/>
-      <w:proofErr w:type="gramStart"/>
-      <w:r>
-        <w:t>Recieved</w:t>
-      </w:r>
-      <w:proofErr w:type="spellEnd"/>
-      <w:r>
-        <w:t xml:space="preserve"> :</w:t>
-      </w:r>
-      <w:proofErr w:type="gramEnd"/>
-      <w:r>
-        <w:t xml:space="preserve"> </w:t>
-      </w:r>
-    </w:p>
-    <w:p>
-      <w:r>
-        <w:t xml:space="preserve">Individual work </w:t>
-      </w:r>
-      <w:proofErr w:type="gramStart"/>
-      <w:r>
-        <w:t>completed:-</w:t>
-      </w:r>
-      <w:proofErr w:type="gramEnd"/>
+      <w:r>
+        <w:t xml:space="preserve"> Our Jira usage was not efficient, with us only creating one week’s worth of tasks at a time.</w:t>
+      </w:r>
+    </w:p>
+    <w:p>
+      <w:r>
+        <w:t xml:space="preserve">Feedback Recieved : </w:t>
+      </w:r>
+    </w:p>
+    <w:p>
+      <w:r>
+        <w:t>Individual work completed:-</w:t>
+      </w:r>
       <w:r>
         <w:t xml:space="preserve"> Kacey – Modifying of scripts to implement new mechanics and mechanical changes</w:t>
       </w:r>
@@ -197,13 +101,8 @@
       </w:r>
     </w:p>
     <w:p>
-      <w:proofErr w:type="spellStart"/>
-      <w:r>
-        <w:t>Andreea</w:t>
-      </w:r>
-      <w:proofErr w:type="spellEnd"/>
-      <w:r>
-        <w:t xml:space="preserve"> – research on the main mechanic of the game, compiled a final design document for the game, delivered 3D models of environmental assets, mapped the level</w:t>
+      <w:r>
+        <w:t>Andreea – research on the main mechanic of the game, compiled a final design document for the game, delivered 3D models of environmental assets, mapped the level</w:t>
       </w:r>
     </w:p>
     <w:p>
@@ -219,29 +118,21 @@
     </w:p>
     <w:p>
       <w:r>
-        <w:t xml:space="preserve">Item </w:t>
-      </w:r>
-      <w:proofErr w:type="gramStart"/>
-      <w:r>
-        <w:t>2:-</w:t>
-      </w:r>
-      <w:proofErr w:type="gramEnd"/>
-      <w:r>
-        <w:t xml:space="preserve">  </w:t>
+        <w:t xml:space="preserve">Item 2:-  </w:t>
       </w:r>
       <w:r>
         <w:t>The current weeks sprint will have us aiming to introduce completed 3D model assets in to the project, and achieve a deliverable presentation for next week.</w:t>
       </w:r>
-    </w:p>
-    <w:p>
-      <w:r>
-        <w:t xml:space="preserve">Tasks for the current </w:t>
-      </w:r>
-      <w:proofErr w:type="gramStart"/>
-      <w:r>
-        <w:t>week:-</w:t>
-      </w:r>
-      <w:proofErr w:type="gramEnd"/>
+      <w:r>
+        <w:t xml:space="preserve"> We have created a long backlog of issues so we can more easily prepare sprints going forward.</w:t>
+      </w:r>
+      <w:bookmarkStart w:id="0" w:name="_GoBack"/>
+      <w:bookmarkEnd w:id="0"/>
+    </w:p>
+    <w:p>
+      <w:r>
+        <w:t>Tasks for the current week:-</w:t>
+      </w:r>
     </w:p>
     <w:p>
       <w:pPr>
@@ -288,12 +179,7 @@
         </w:numPr>
       </w:pPr>
       <w:r>
-        <w:t>Modify scripts to allow mechanical change of direction</w:t>
-      </w:r>
-      <w:bookmarkStart w:id="0" w:name="_GoBack"/>
-      <w:bookmarkEnd w:id="0"/>
-      <w:r>
-        <w:t xml:space="preserve"> to take place (place objects, not throw)</w:t>
+        <w:t>Modify scripts to allow mechanical change of direction to take place (place objects, not throw)</w:t>
       </w:r>
     </w:p>
     <w:p>
@@ -328,28 +214,15 @@
     </w:p>
     <w:p>
       <w:r>
-        <w:t xml:space="preserve">Meeting </w:t>
-      </w:r>
-      <w:proofErr w:type="gramStart"/>
-      <w:r>
-        <w:t>Ended :</w:t>
-      </w:r>
-      <w:proofErr w:type="gramEnd"/>
-      <w:r>
-        <w:t>- 13:00</w:t>
-      </w:r>
-    </w:p>
-    <w:p>
-      <w:r>
-        <w:t xml:space="preserve">Minute </w:t>
-      </w:r>
-      <w:proofErr w:type="gramStart"/>
-      <w:r>
-        <w:t>Taker:-</w:t>
-      </w:r>
-      <w:proofErr w:type="gramEnd"/>
-      <w:r>
-        <w:t xml:space="preserve"> Joe</w:t>
+        <w:t>Meeting Ended :- 13:00</w:t>
+      </w:r>
+    </w:p>
+    <w:p>
+      <w:r>
+        <w:t>Minute Taker:- Joe</w:t>
+      </w:r>
+      <w:r>
+        <w:t xml:space="preserve"> &amp; Andreea</w:t>
       </w:r>
     </w:p>
     <w:p/>

</xml_diff>